<commit_message>
Changes in database acces of mongoose or docker
</commit_message>
<xml_diff>
--- a/5- Docker & Kubernetes/Docker Self.docx
+++ b/5- Docker & Kubernetes/Docker Self.docx
@@ -198,6 +198,280 @@
           <w:sz w:val="28"/>
           <w:szCs w:val="28"/>
         </w:rPr>
+        <w:t xml:space="preserve"> -&gt;</w:t>
+      </w:r>
+      <w:r>
+        <w:rPr>
+          <w:sz w:val="28"/>
+          <w:szCs w:val="28"/>
+        </w:rPr>
+        <w:t>runs docker in detached mode</w:t>
+      </w:r>
+    </w:p>
+    <w:p>
+      <w:pPr>
+        <w:rPr>
+          <w:sz w:val="28"/>
+          <w:szCs w:val="28"/>
+        </w:rPr>
+      </w:pPr>
+      <w:r>
+        <w:rPr>
+          <w:b/>
+          <w:bCs/>
+          <w:sz w:val="28"/>
+          <w:szCs w:val="28"/>
+        </w:rPr>
+        <w:t xml:space="preserve">docker run -p6000:6379 docker_name -&gt; </w:t>
+      </w:r>
+      <w:r>
+        <w:rPr>
+          <w:sz w:val="28"/>
+          <w:szCs w:val="28"/>
+        </w:rPr>
+        <w:t xml:space="preserve">laptop 6000 port bind to containers </w:t>
+      </w:r>
+      <w:r>
+        <w:rPr>
+          <w:sz w:val="28"/>
+          <w:szCs w:val="28"/>
+        </w:rPr>
+        <w:t>6</w:t>
+      </w:r>
+      <w:r>
+        <w:rPr>
+          <w:sz w:val="28"/>
+          <w:szCs w:val="28"/>
+        </w:rPr>
+        <w:t>379 port</w:t>
+      </w:r>
+      <w:r>
+        <w:rPr>
+          <w:sz w:val="28"/>
+          <w:szCs w:val="28"/>
+        </w:rPr>
+        <w:tab/>
+      </w:r>
+    </w:p>
+    <w:p>
+      <w:pPr>
+        <w:rPr>
+          <w:sz w:val="28"/>
+          <w:szCs w:val="28"/>
+        </w:rPr>
+      </w:pPr>
+      <w:r>
+        <w:rPr>
+          <w:b/>
+          <w:bCs/>
+          <w:sz w:val="28"/>
+          <w:szCs w:val="28"/>
+        </w:rPr>
+        <w:t xml:space="preserve">docker run –name new_name image_name -&gt; </w:t>
+      </w:r>
+      <w:r>
+        <w:rPr>
+          <w:sz w:val="28"/>
+          <w:szCs w:val="28"/>
+        </w:rPr>
+        <w:t>rename</w:t>
+      </w:r>
+    </w:p>
+    <w:p>
+      <w:pPr>
+        <w:rPr>
+          <w:sz w:val="28"/>
+          <w:szCs w:val="28"/>
+        </w:rPr>
+      </w:pPr>
+    </w:p>
+    <w:p>
+      <w:pPr>
+        <w:rPr>
+          <w:sz w:val="28"/>
+          <w:szCs w:val="28"/>
+        </w:rPr>
+      </w:pPr>
+      <w:r>
+        <w:rPr>
+          <w:b/>
+          <w:bCs/>
+          <w:sz w:val="28"/>
+          <w:szCs w:val="28"/>
+        </w:rPr>
+        <w:t>docker start</w:t>
+      </w:r>
+      <w:r>
+        <w:rPr>
+          <w:b/>
+          <w:bCs/>
+          <w:sz w:val="28"/>
+          <w:szCs w:val="28"/>
+        </w:rPr>
+        <w:t xml:space="preserve"> -&gt;</w:t>
+      </w:r>
+      <w:r>
+        <w:rPr>
+          <w:sz w:val="28"/>
+          <w:szCs w:val="28"/>
+        </w:rPr>
+        <w:t xml:space="preserve">docker start docker_id, starts the </w:t>
+      </w:r>
+      <w:r>
+        <w:rPr>
+          <w:sz w:val="28"/>
+          <w:szCs w:val="28"/>
+        </w:rPr>
+        <w:t xml:space="preserve">existing </w:t>
+      </w:r>
+      <w:r>
+        <w:rPr>
+          <w:sz w:val="28"/>
+          <w:szCs w:val="28"/>
+        </w:rPr>
+        <w:t>container</w:t>
+      </w:r>
+    </w:p>
+    <w:p>
+      <w:pPr>
+        <w:rPr>
+          <w:sz w:val="28"/>
+          <w:szCs w:val="28"/>
+        </w:rPr>
+      </w:pPr>
+      <w:r>
+        <w:rPr>
+          <w:b/>
+          <w:bCs/>
+          <w:sz w:val="28"/>
+          <w:szCs w:val="28"/>
+        </w:rPr>
+        <w:t>docker stop</w:t>
+      </w:r>
+      <w:r>
+        <w:rPr>
+          <w:b/>
+          <w:bCs/>
+          <w:sz w:val="28"/>
+          <w:szCs w:val="28"/>
+        </w:rPr>
+        <w:t xml:space="preserve"> -&gt;</w:t>
+      </w:r>
+      <w:r>
+        <w:rPr>
+          <w:sz w:val="28"/>
+          <w:szCs w:val="28"/>
+        </w:rPr>
+        <w:t>docker stop docker_id, stops the container</w:t>
+      </w:r>
+    </w:p>
+    <w:p>
+      <w:pPr>
+        <w:rPr>
+          <w:sz w:val="28"/>
+          <w:szCs w:val="28"/>
+        </w:rPr>
+      </w:pPr>
+    </w:p>
+    <w:p>
+      <w:pPr>
+        <w:rPr>
+          <w:b/>
+          <w:bCs/>
+          <w:sz w:val="28"/>
+          <w:szCs w:val="28"/>
+        </w:rPr>
+      </w:pPr>
+      <w:r>
+        <w:rPr>
+          <w:b/>
+          <w:bCs/>
+          <w:sz w:val="28"/>
+          <w:szCs w:val="28"/>
+        </w:rPr>
+        <w:t>docker ps</w:t>
+      </w:r>
+      <w:r>
+        <w:rPr>
+          <w:b/>
+          <w:bCs/>
+          <w:sz w:val="28"/>
+          <w:szCs w:val="28"/>
+        </w:rPr>
+        <w:t xml:space="preserve"> -&gt;</w:t>
+      </w:r>
+      <w:r>
+        <w:rPr>
+          <w:sz w:val="28"/>
+          <w:szCs w:val="28"/>
+        </w:rPr>
+        <w:t>list all running containers</w:t>
+      </w:r>
+    </w:p>
+    <w:p>
+      <w:pPr>
+        <w:rPr>
+          <w:sz w:val="28"/>
+          <w:szCs w:val="28"/>
+        </w:rPr>
+      </w:pPr>
+      <w:r>
+        <w:rPr>
+          <w:b/>
+          <w:bCs/>
+          <w:sz w:val="28"/>
+          <w:szCs w:val="28"/>
+        </w:rPr>
+        <w:t>docker ps -a</w:t>
+      </w:r>
+      <w:r>
+        <w:rPr>
+          <w:b/>
+          <w:bCs/>
+          <w:sz w:val="28"/>
+          <w:szCs w:val="28"/>
+        </w:rPr>
+        <w:t xml:space="preserve"> -&gt;</w:t>
+      </w:r>
+      <w:r>
+        <w:rPr>
+          <w:sz w:val="28"/>
+          <w:szCs w:val="28"/>
+        </w:rPr>
+        <w:t>lists all running and stopped containers</w:t>
+      </w:r>
+    </w:p>
+    <w:p>
+      <w:pPr>
+        <w:rPr>
+          <w:sz w:val="28"/>
+          <w:szCs w:val="28"/>
+        </w:rPr>
+      </w:pPr>
+    </w:p>
+    <w:p>
+      <w:pPr>
+        <w:rPr>
+          <w:sz w:val="28"/>
+          <w:szCs w:val="28"/>
+        </w:rPr>
+      </w:pPr>
+      <w:r>
+        <w:rPr>
+          <w:b/>
+          <w:bCs/>
+          <w:sz w:val="28"/>
+          <w:szCs w:val="28"/>
+        </w:rPr>
+        <w:t>docker exec -it</w:t>
+      </w:r>
+      <w:r>
+        <w:rPr>
+          <w:b/>
+          <w:bCs/>
+          <w:sz w:val="28"/>
+          <w:szCs w:val="28"/>
+        </w:rPr>
         <w:t xml:space="preserve"> </w:t>
       </w:r>
       <w:r>
@@ -207,111 +481,46 @@
           <w:sz w:val="28"/>
           <w:szCs w:val="28"/>
         </w:rPr>
+        <w:t>container_id</w:t>
+      </w:r>
+      <w:r>
+        <w:rPr>
+          <w:b/>
+          <w:bCs/>
+          <w:sz w:val="28"/>
+          <w:szCs w:val="28"/>
+        </w:rPr>
+        <w:t xml:space="preserve">(or container_name) </w:t>
+      </w:r>
+      <w:r>
+        <w:rPr>
+          <w:b/>
+          <w:bCs/>
+          <w:sz w:val="28"/>
+          <w:szCs w:val="28"/>
+        </w:rPr>
+        <w:t xml:space="preserve"> /bin/bash (or sh)</w:t>
+      </w:r>
+      <w:r>
+        <w:rPr>
+          <w:b/>
+          <w:bCs/>
+          <w:sz w:val="28"/>
+          <w:szCs w:val="28"/>
+        </w:rPr>
+        <w:t xml:space="preserve"> </w:t>
+      </w:r>
+      <w:r>
+        <w:rPr>
+          <w:b/>
+          <w:bCs/>
+          <w:sz w:val="28"/>
+          <w:szCs w:val="28"/>
+        </w:rPr>
         <w:t>-&gt;</w:t>
       </w:r>
       <w:r>
         <w:rPr>
-          <w:sz w:val="28"/>
-          <w:szCs w:val="28"/>
-        </w:rPr>
-        <w:t>runs docker in detached mode</w:t>
-      </w:r>
-    </w:p>
-    <w:p>
-      <w:pPr>
-        <w:rPr>
-          <w:sz w:val="28"/>
-          <w:szCs w:val="28"/>
-        </w:rPr>
-      </w:pPr>
-      <w:r>
-        <w:rPr>
-          <w:b/>
-          <w:bCs/>
-          <w:sz w:val="28"/>
-          <w:szCs w:val="28"/>
-        </w:rPr>
-        <w:t xml:space="preserve">docker run -p6000:6379 docker_name -&gt; </w:t>
-      </w:r>
-      <w:r>
-        <w:rPr>
-          <w:sz w:val="28"/>
-          <w:szCs w:val="28"/>
-        </w:rPr>
-        <w:t xml:space="preserve">laptop 6000 port bind to containers </w:t>
-      </w:r>
-      <w:r>
-        <w:rPr>
-          <w:sz w:val="28"/>
-          <w:szCs w:val="28"/>
-        </w:rPr>
-        <w:t>6</w:t>
-      </w:r>
-      <w:r>
-        <w:rPr>
-          <w:sz w:val="28"/>
-          <w:szCs w:val="28"/>
-        </w:rPr>
-        <w:t>379 port</w:t>
-      </w:r>
-      <w:r>
-        <w:rPr>
-          <w:sz w:val="28"/>
-          <w:szCs w:val="28"/>
-        </w:rPr>
-        <w:tab/>
-      </w:r>
-    </w:p>
-    <w:p>
-      <w:pPr>
-        <w:rPr>
-          <w:sz w:val="28"/>
-          <w:szCs w:val="28"/>
-        </w:rPr>
-      </w:pPr>
-      <w:r>
-        <w:rPr>
-          <w:b/>
-          <w:bCs/>
-          <w:sz w:val="28"/>
-          <w:szCs w:val="28"/>
-        </w:rPr>
-        <w:t xml:space="preserve">docker run –name new_name image_name -&gt; </w:t>
-      </w:r>
-      <w:r>
-        <w:rPr>
-          <w:sz w:val="28"/>
-          <w:szCs w:val="28"/>
-        </w:rPr>
-        <w:t>rename</w:t>
-      </w:r>
-    </w:p>
-    <w:p>
-      <w:pPr>
-        <w:rPr>
-          <w:sz w:val="28"/>
-          <w:szCs w:val="28"/>
-        </w:rPr>
-      </w:pPr>
-    </w:p>
-    <w:p>
-      <w:pPr>
-        <w:rPr>
-          <w:sz w:val="28"/>
-          <w:szCs w:val="28"/>
-        </w:rPr>
-      </w:pPr>
-      <w:r>
-        <w:rPr>
-          <w:b/>
-          <w:bCs/>
-          <w:sz w:val="28"/>
-          <w:szCs w:val="28"/>
-        </w:rPr>
-        <w:t>docker start</w:t>
-      </w:r>
-      <w:r>
-        <w:rPr>
           <w:b/>
           <w:bCs/>
           <w:sz w:val="28"/>
@@ -321,50 +530,36 @@
       </w:r>
       <w:r>
         <w:rPr>
-          <w:b/>
-          <w:bCs/>
-          <w:sz w:val="28"/>
-          <w:szCs w:val="28"/>
-        </w:rPr>
-        <w:t>-&gt;</w:t>
-      </w:r>
-      <w:r>
-        <w:rPr>
-          <w:sz w:val="28"/>
-          <w:szCs w:val="28"/>
-        </w:rPr>
-        <w:t xml:space="preserve">docker start docker_id, starts the </w:t>
-      </w:r>
-      <w:r>
-        <w:rPr>
-          <w:sz w:val="28"/>
-          <w:szCs w:val="28"/>
-        </w:rPr>
-        <w:t xml:space="preserve">existing </w:t>
-      </w:r>
-      <w:r>
-        <w:rPr>
-          <w:sz w:val="28"/>
-          <w:szCs w:val="28"/>
-        </w:rPr>
-        <w:t>container</w:t>
-      </w:r>
-    </w:p>
-    <w:p>
-      <w:pPr>
-        <w:rPr>
-          <w:sz w:val="28"/>
-          <w:szCs w:val="28"/>
-        </w:rPr>
-      </w:pPr>
-      <w:r>
-        <w:rPr>
-          <w:b/>
-          <w:bCs/>
-          <w:sz w:val="28"/>
-          <w:szCs w:val="28"/>
-        </w:rPr>
-        <w:t>docker stop</w:t>
+          <w:sz w:val="28"/>
+          <w:szCs w:val="28"/>
+        </w:rPr>
+        <w:t>terminal inside container</w:t>
+      </w:r>
+    </w:p>
+    <w:p>
+      <w:pPr>
+        <w:rPr>
+          <w:sz w:val="28"/>
+          <w:szCs w:val="28"/>
+        </w:rPr>
+      </w:pPr>
+      <w:r>
+        <w:rPr>
+          <w:b/>
+          <w:bCs/>
+          <w:sz w:val="28"/>
+          <w:szCs w:val="28"/>
+        </w:rPr>
+        <w:t>docker logs</w:t>
+      </w:r>
+      <w:r>
+        <w:rPr>
+          <w:b/>
+          <w:bCs/>
+          <w:sz w:val="28"/>
+          <w:szCs w:val="28"/>
+        </w:rPr>
+        <w:t xml:space="preserve"> -&gt;</w:t>
       </w:r>
       <w:r>
         <w:rPr>
@@ -377,255 +572,6 @@
       </w:r>
       <w:r>
         <w:rPr>
-          <w:b/>
-          <w:bCs/>
-          <w:sz w:val="28"/>
-          <w:szCs w:val="28"/>
-        </w:rPr>
-        <w:t>-&gt;</w:t>
-      </w:r>
-      <w:r>
-        <w:rPr>
-          <w:sz w:val="28"/>
-          <w:szCs w:val="28"/>
-        </w:rPr>
-        <w:t>docker stop docker_id, stops the container</w:t>
-      </w:r>
-    </w:p>
-    <w:p>
-      <w:pPr>
-        <w:rPr>
-          <w:sz w:val="28"/>
-          <w:szCs w:val="28"/>
-        </w:rPr>
-      </w:pPr>
-    </w:p>
-    <w:p>
-      <w:pPr>
-        <w:rPr>
-          <w:b/>
-          <w:bCs/>
-          <w:sz w:val="28"/>
-          <w:szCs w:val="28"/>
-        </w:rPr>
-      </w:pPr>
-      <w:r>
-        <w:rPr>
-          <w:b/>
-          <w:bCs/>
-          <w:sz w:val="28"/>
-          <w:szCs w:val="28"/>
-        </w:rPr>
-        <w:t>docker ps</w:t>
-      </w:r>
-      <w:r>
-        <w:rPr>
-          <w:b/>
-          <w:bCs/>
-          <w:sz w:val="28"/>
-          <w:szCs w:val="28"/>
-        </w:rPr>
-        <w:t xml:space="preserve"> </w:t>
-      </w:r>
-      <w:r>
-        <w:rPr>
-          <w:b/>
-          <w:bCs/>
-          <w:sz w:val="28"/>
-          <w:szCs w:val="28"/>
-        </w:rPr>
-        <w:t>-&gt;</w:t>
-      </w:r>
-      <w:r>
-        <w:rPr>
-          <w:sz w:val="28"/>
-          <w:szCs w:val="28"/>
-        </w:rPr>
-        <w:t>list all running containers</w:t>
-      </w:r>
-    </w:p>
-    <w:p>
-      <w:pPr>
-        <w:rPr>
-          <w:sz w:val="28"/>
-          <w:szCs w:val="28"/>
-        </w:rPr>
-      </w:pPr>
-      <w:r>
-        <w:rPr>
-          <w:b/>
-          <w:bCs/>
-          <w:sz w:val="28"/>
-          <w:szCs w:val="28"/>
-        </w:rPr>
-        <w:t>docker ps -a</w:t>
-      </w:r>
-      <w:r>
-        <w:rPr>
-          <w:b/>
-          <w:bCs/>
-          <w:sz w:val="28"/>
-          <w:szCs w:val="28"/>
-        </w:rPr>
-        <w:t xml:space="preserve"> </w:t>
-      </w:r>
-      <w:r>
-        <w:rPr>
-          <w:b/>
-          <w:bCs/>
-          <w:sz w:val="28"/>
-          <w:szCs w:val="28"/>
-        </w:rPr>
-        <w:t>-&gt;</w:t>
-      </w:r>
-      <w:r>
-        <w:rPr>
-          <w:sz w:val="28"/>
-          <w:szCs w:val="28"/>
-        </w:rPr>
-        <w:t>lists all running and stopped containers</w:t>
-      </w:r>
-    </w:p>
-    <w:p>
-      <w:pPr>
-        <w:rPr>
-          <w:sz w:val="28"/>
-          <w:szCs w:val="28"/>
-        </w:rPr>
-      </w:pPr>
-    </w:p>
-    <w:p>
-      <w:pPr>
-        <w:rPr>
-          <w:sz w:val="28"/>
-          <w:szCs w:val="28"/>
-        </w:rPr>
-      </w:pPr>
-      <w:r>
-        <w:rPr>
-          <w:b/>
-          <w:bCs/>
-          <w:sz w:val="28"/>
-          <w:szCs w:val="28"/>
-        </w:rPr>
-        <w:t>docker exec -it</w:t>
-      </w:r>
-      <w:r>
-        <w:rPr>
-          <w:b/>
-          <w:bCs/>
-          <w:sz w:val="28"/>
-          <w:szCs w:val="28"/>
-        </w:rPr>
-        <w:t xml:space="preserve"> </w:t>
-      </w:r>
-      <w:r>
-        <w:rPr>
-          <w:b/>
-          <w:bCs/>
-          <w:sz w:val="28"/>
-          <w:szCs w:val="28"/>
-        </w:rPr>
-        <w:t>container_id</w:t>
-      </w:r>
-      <w:r>
-        <w:rPr>
-          <w:b/>
-          <w:bCs/>
-          <w:sz w:val="28"/>
-          <w:szCs w:val="28"/>
-        </w:rPr>
-        <w:t xml:space="preserve">(or container_name) </w:t>
-      </w:r>
-      <w:r>
-        <w:rPr>
-          <w:b/>
-          <w:bCs/>
-          <w:sz w:val="28"/>
-          <w:szCs w:val="28"/>
-        </w:rPr>
-        <w:t xml:space="preserve"> /bin/bash (or sh)</w:t>
-      </w:r>
-      <w:r>
-        <w:rPr>
-          <w:b/>
-          <w:bCs/>
-          <w:sz w:val="28"/>
-          <w:szCs w:val="28"/>
-        </w:rPr>
-        <w:t xml:space="preserve"> </w:t>
-      </w:r>
-      <w:r>
-        <w:rPr>
-          <w:b/>
-          <w:bCs/>
-          <w:sz w:val="28"/>
-          <w:szCs w:val="28"/>
-        </w:rPr>
-        <w:t>-&gt;</w:t>
-      </w:r>
-      <w:r>
-        <w:rPr>
-          <w:b/>
-          <w:bCs/>
-          <w:sz w:val="28"/>
-          <w:szCs w:val="28"/>
-        </w:rPr>
-        <w:t xml:space="preserve"> </w:t>
-      </w:r>
-      <w:r>
-        <w:rPr>
-          <w:sz w:val="28"/>
-          <w:szCs w:val="28"/>
-        </w:rPr>
-        <w:t>terminal inside container</w:t>
-      </w:r>
-    </w:p>
-    <w:p>
-      <w:pPr>
-        <w:rPr>
-          <w:sz w:val="28"/>
-          <w:szCs w:val="28"/>
-        </w:rPr>
-      </w:pPr>
-      <w:r>
-        <w:rPr>
-          <w:b/>
-          <w:bCs/>
-          <w:sz w:val="28"/>
-          <w:szCs w:val="28"/>
-        </w:rPr>
-        <w:t>docker logs</w:t>
-      </w:r>
-      <w:r>
-        <w:rPr>
-          <w:b/>
-          <w:bCs/>
-          <w:sz w:val="28"/>
-          <w:szCs w:val="28"/>
-        </w:rPr>
-        <w:t xml:space="preserve"> </w:t>
-      </w:r>
-      <w:r>
-        <w:rPr>
-          <w:b/>
-          <w:bCs/>
-          <w:sz w:val="28"/>
-          <w:szCs w:val="28"/>
-        </w:rPr>
-        <w:t>-&gt;</w:t>
-      </w:r>
-      <w:r>
-        <w:rPr>
-          <w:b/>
-          <w:bCs/>
-          <w:sz w:val="28"/>
-          <w:szCs w:val="28"/>
-        </w:rPr>
-        <w:t xml:space="preserve"> </w:t>
-      </w:r>
-      <w:r>
-        <w:rPr>
           <w:sz w:val="28"/>
           <w:szCs w:val="28"/>
         </w:rPr>
@@ -654,6 +600,94 @@
           <w:szCs w:val="28"/>
         </w:rPr>
         <w:t>gives all images stored locally</w:t>
+      </w:r>
+    </w:p>
+    <w:p>
+      <w:pPr>
+        <w:rPr>
+          <w:sz w:val="28"/>
+          <w:szCs w:val="28"/>
+        </w:rPr>
+      </w:pPr>
+    </w:p>
+    <w:p>
+      <w:pPr>
+        <w:rPr>
+          <w:sz w:val="28"/>
+          <w:szCs w:val="28"/>
+        </w:rPr>
+      </w:pPr>
+      <w:r>
+        <w:rPr>
+          <w:b/>
+          <w:bCs/>
+          <w:sz w:val="28"/>
+          <w:szCs w:val="28"/>
+        </w:rPr>
+        <w:t xml:space="preserve">docker build -t my-app:1.0 directory -&gt; </w:t>
+      </w:r>
+      <w:r>
+        <w:rPr>
+          <w:sz w:val="28"/>
+          <w:szCs w:val="28"/>
+        </w:rPr>
+        <w:t>builds image from docker file in given directory</w:t>
+      </w:r>
+    </w:p>
+    <w:p>
+      <w:pPr>
+        <w:rPr>
+          <w:sz w:val="28"/>
+          <w:szCs w:val="28"/>
+        </w:rPr>
+      </w:pPr>
+    </w:p>
+    <w:p>
+      <w:pPr>
+        <w:rPr>
+          <w:sz w:val="28"/>
+          <w:szCs w:val="28"/>
+        </w:rPr>
+      </w:pPr>
+      <w:r>
+        <w:rPr>
+          <w:b/>
+          <w:bCs/>
+          <w:sz w:val="28"/>
+          <w:szCs w:val="28"/>
+        </w:rPr>
+        <w:t xml:space="preserve">docker rmi image_id -&gt; </w:t>
+      </w:r>
+      <w:r>
+        <w:rPr>
+          <w:sz w:val="28"/>
+          <w:szCs w:val="28"/>
+        </w:rPr>
+        <w:t>to remove the image</w:t>
+      </w:r>
+    </w:p>
+    <w:p>
+      <w:pPr>
+        <w:rPr>
+          <w:sz w:val="28"/>
+          <w:szCs w:val="28"/>
+        </w:rPr>
+      </w:pPr>
+      <w:r>
+        <w:rPr>
+          <w:b/>
+          <w:bCs/>
+          <w:sz w:val="28"/>
+          <w:szCs w:val="28"/>
+        </w:rPr>
+        <w:t xml:space="preserve">docker rm container_id -&gt; </w:t>
+      </w:r>
+      <w:r>
+        <w:rPr>
+          <w:sz w:val="28"/>
+          <w:szCs w:val="28"/>
+        </w:rPr>
+        <w:t>to delete container</w:t>
       </w:r>
     </w:p>
     <w:sectPr>
@@ -789,6 +823,7 @@
     <w:lsdException w:name="HTML Sample" w:semiHidden="1" w:unhideWhenUsed="1"/>
     <w:lsdException w:name="HTML Typewriter" w:semiHidden="1" w:unhideWhenUsed="1"/>
     <w:lsdException w:name="HTML Variable" w:semiHidden="1" w:unhideWhenUsed="1"/>
+    <w:lsdException w:name="Normal Table" w:semiHidden="1" w:unhideWhenUsed="1"/>
     <w:lsdException w:name="annotation subject" w:semiHidden="1" w:unhideWhenUsed="1"/>
     <w:lsdException w:name="No List" w:semiHidden="1" w:unhideWhenUsed="1"/>
     <w:lsdException w:name="Outline List 1" w:semiHidden="1" w:unhideWhenUsed="1"/>
@@ -835,8 +870,10 @@
     <w:lsdException w:name="Table Subtle 2" w:semiHidden="1" w:unhideWhenUsed="1"/>
     <w:lsdException w:name="Table Web 1" w:semiHidden="1" w:unhideWhenUsed="1"/>
     <w:lsdException w:name="Table Web 2" w:semiHidden="1" w:unhideWhenUsed="1"/>
+    <w:lsdException w:name="Table Web 3" w:semiHidden="1" w:unhideWhenUsed="1"/>
     <w:lsdException w:name="Balloon Text" w:semiHidden="1" w:unhideWhenUsed="1"/>
     <w:lsdException w:name="Table Grid" w:uiPriority="39"/>
+    <w:lsdException w:name="Table Theme" w:semiHidden="1" w:unhideWhenUsed="1"/>
     <w:lsdException w:name="Placeholder Text" w:semiHidden="1"/>
     <w:lsdException w:name="No Spacing" w:uiPriority="1" w:qFormat="1"/>
     <w:lsdException w:name="Light Shading" w:uiPriority="60"/>

</xml_diff>

<commit_message>
Updates to run docker file
</commit_message>
<xml_diff>
--- a/5- Docker & Kubernetes/Docker Self.docx
+++ b/5- Docker & Kubernetes/Docker Self.docx
@@ -1,6 +1,6 @@
 
 <file path=word/document.xml><?xml version="1.0" encoding="utf-8"?>
-<w:document xmlns:wpc="http://schemas.microsoft.com/office/word/2010/wordprocessingCanvas" xmlns:cx="http://schemas.microsoft.com/office/drawing/2014/chartex" xmlns:cx1="http://schemas.microsoft.com/office/drawing/2015/9/8/chartex" xmlns:cx2="http://schemas.microsoft.com/office/drawing/2015/10/21/chartex" xmlns:cx3="http://schemas.microsoft.com/office/drawing/2016/5/9/chartex" xmlns:cx4="http://schemas.microsoft.com/office/drawing/2016/5/10/chartex" xmlns:cx5="http://schemas.microsoft.com/office/drawing/2016/5/11/chartex" xmlns:cx6="http://schemas.microsoft.com/office/drawing/2016/5/12/chartex" xmlns:cx7="http://schemas.microsoft.com/office/drawing/2016/5/13/chartex" xmlns:cx8="http://schemas.microsoft.com/office/drawing/2016/5/14/chartex" xmlns:mc="http://schemas.openxmlformats.org/markup-compatibility/2006" xmlns:aink="http://schemas.microsoft.com/office/drawing/2016/ink" xmlns:am3d="http://schemas.microsoft.com/office/drawing/2017/model3d" xmlns:o="urn:schemas-microsoft-com:office:office" xmlns:r="http://schemas.openxmlformats.org/officeDocument/2006/relationships" xmlns:m="http://schemas.openxmlformats.org/officeDocument/2006/math" xmlns:v="urn:schemas-microsoft-com:vml" xmlns:wp14="http://schemas.microsoft.com/office/word/2010/wordprocessingDrawing" xmlns:wp="http://schemas.openxmlformats.org/drawingml/2006/wordprocessingDrawing" xmlns:w10="urn:schemas-microsoft-com:office:word" xmlns:w="http://schemas.openxmlformats.org/wordprocessingml/2006/main" xmlns:w14="http://schemas.microsoft.com/office/word/2010/wordml" xmlns:w15="http://schemas.microsoft.com/office/word/2012/wordml" xmlns:w16cex="http://schemas.microsoft.com/office/word/2018/wordml/cex" xmlns:w16cid="http://schemas.microsoft.com/office/word/2016/wordml/cid" xmlns:w16="http://schemas.microsoft.com/office/word/2018/wordml" xmlns:w16sdtdh="http://schemas.microsoft.com/office/word/2020/wordml/sdtdatahash" xmlns:w16se="http://schemas.microsoft.com/office/word/2015/wordml/symex" xmlns:wpg="http://schemas.microsoft.com/office/word/2010/wordprocessingGroup" xmlns:wpi="http://schemas.microsoft.com/office/word/2010/wordprocessingInk" xmlns:wne="http://schemas.microsoft.com/office/word/2006/wordml" xmlns:wps="http://schemas.microsoft.com/office/word/2010/wordprocessingShape" mc:Ignorable="w14 w15 w16se w16cid w16 w16cex w16sdtdh wp14">
+<w:document xmlns:wpc="http://schemas.microsoft.com/office/word/2010/wordprocessingCanvas" xmlns:cx="http://schemas.microsoft.com/office/drawing/2014/chartex" xmlns:cx1="http://schemas.microsoft.com/office/drawing/2015/9/8/chartex" xmlns:cx2="http://schemas.microsoft.com/office/drawing/2015/10/21/chartex" xmlns:cx3="http://schemas.microsoft.com/office/drawing/2016/5/9/chartex" xmlns:cx4="http://schemas.microsoft.com/office/drawing/2016/5/10/chartex" xmlns:cx5="http://schemas.microsoft.com/office/drawing/2016/5/11/chartex" xmlns:cx6="http://schemas.microsoft.com/office/drawing/2016/5/12/chartex" xmlns:cx7="http://schemas.microsoft.com/office/drawing/2016/5/13/chartex" xmlns:cx8="http://schemas.microsoft.com/office/drawing/2016/5/14/chartex" xmlns:mc="http://schemas.openxmlformats.org/markup-compatibility/2006" xmlns:aink="http://schemas.microsoft.com/office/drawing/2016/ink" xmlns:am3d="http://schemas.microsoft.com/office/drawing/2017/model3d" xmlns:o="urn:schemas-microsoft-com:office:office" xmlns:r="http://schemas.openxmlformats.org/officeDocument/2006/relationships" xmlns:m="http://schemas.openxmlformats.org/officeDocument/2006/math" xmlns:v="urn:schemas-microsoft-com:vml" xmlns:wp14="http://schemas.microsoft.com/office/word/2010/wordprocessingDrawing" xmlns:wp="http://schemas.openxmlformats.org/drawingml/2006/wordprocessingDrawing" xmlns:w10="urn:schemas-microsoft-com:office:word" xmlns:w="http://schemas.openxmlformats.org/wordprocessingml/2006/main" xmlns:w14="http://schemas.microsoft.com/office/word/2010/wordml" xmlns:w15="http://schemas.microsoft.com/office/word/2012/wordml" xmlns:w16cid="http://schemas.microsoft.com/office/word/2016/wordml/cid" xmlns:w16se="http://schemas.microsoft.com/office/word/2015/wordml/symex" xmlns:wpg="http://schemas.microsoft.com/office/word/2010/wordprocessingGroup" xmlns:wpi="http://schemas.microsoft.com/office/word/2010/wordprocessingInk" xmlns:wne="http://schemas.microsoft.com/office/word/2006/wordml" xmlns:wps="http://schemas.microsoft.com/office/word/2010/wordprocessingShape" mc:Ignorable="w14 w15 w16se w16cid wp14">
   <w:body>
     <w:p>
       <w:pPr>
@@ -222,7 +222,27 @@
           <w:sz w:val="28"/>
           <w:szCs w:val="28"/>
         </w:rPr>
-        <w:t xml:space="preserve">docker run -p6000:6379 docker_name -&gt; </w:t>
+        <w:t>docker run -p</w:t>
+      </w:r>
+      <w:r>
+        <w:rPr>
+          <w:b/>
+          <w:bCs/>
+          <w:sz w:val="28"/>
+          <w:szCs w:val="28"/>
+        </w:rPr>
+        <w:t xml:space="preserve"> </w:t>
+      </w:r>
+      <w:bookmarkStart w:id="0" w:name="_GoBack"/>
+      <w:bookmarkEnd w:id="0"/>
+      <w:r>
+        <w:rPr>
+          <w:b/>
+          <w:bCs/>
+          <w:sz w:val="28"/>
+          <w:szCs w:val="28"/>
+        </w:rPr>
+        <w:t xml:space="preserve">6000:6379 docker_name -&gt; </w:t>
       </w:r>
       <w:r>
         <w:rPr>
@@ -688,6 +708,31 @@
           <w:szCs w:val="28"/>
         </w:rPr>
         <w:t>to delete container</w:t>
+      </w:r>
+    </w:p>
+    <w:p>
+      <w:pPr>
+        <w:rPr>
+          <w:sz w:val="28"/>
+          <w:szCs w:val="28"/>
+        </w:rPr>
+      </w:pPr>
+      <w:r>
+        <w:rPr>
+          <w:b/>
+          <w:bCs/>
+          <w:sz w:val="28"/>
+          <w:szCs w:val="28"/>
+        </w:rPr>
+        <w:lastRenderedPageBreak/>
+        <w:t xml:space="preserve">docker-compose -f mongo.yaml up -&gt; </w:t>
+      </w:r>
+      <w:r>
+        <w:rPr>
+          <w:sz w:val="28"/>
+          <w:szCs w:val="28"/>
+        </w:rPr>
+        <w:t>to run network using yaml file</w:t>
       </w:r>
     </w:p>
     <w:sectPr>
@@ -701,7 +746,7 @@
 </file>
 
 <file path=word/styles.xml><?xml version="1.0" encoding="utf-8"?>
-<w:styles xmlns:mc="http://schemas.openxmlformats.org/markup-compatibility/2006" xmlns:r="http://schemas.openxmlformats.org/officeDocument/2006/relationships" xmlns:w="http://schemas.openxmlformats.org/wordprocessingml/2006/main" xmlns:w14="http://schemas.microsoft.com/office/word/2010/wordml" xmlns:w15="http://schemas.microsoft.com/office/word/2012/wordml" xmlns:w16cex="http://schemas.microsoft.com/office/word/2018/wordml/cex" xmlns:w16cid="http://schemas.microsoft.com/office/word/2016/wordml/cid" xmlns:w16="http://schemas.microsoft.com/office/word/2018/wordml" xmlns:w16sdtdh="http://schemas.microsoft.com/office/word/2020/wordml/sdtdatahash" xmlns:w16se="http://schemas.microsoft.com/office/word/2015/wordml/symex" mc:Ignorable="w14 w15 w16se w16cid w16 w16cex w16sdtdh">
+<w:styles xmlns:mc="http://schemas.openxmlformats.org/markup-compatibility/2006" xmlns:r="http://schemas.openxmlformats.org/officeDocument/2006/relationships" xmlns:w="http://schemas.openxmlformats.org/wordprocessingml/2006/main" xmlns:w14="http://schemas.microsoft.com/office/word/2010/wordml" xmlns:w15="http://schemas.microsoft.com/office/word/2012/wordml" xmlns:w16cid="http://schemas.microsoft.com/office/word/2016/wordml/cid" xmlns:w16se="http://schemas.microsoft.com/office/word/2015/wordml/symex" mc:Ignorable="w14 w15 w16se w16cid">
   <w:docDefaults>
     <w:rPrDefault>
       <w:rPr>

</xml_diff>